<commit_message>
finished reflection 6 and added screenshot
</commit_message>
<xml_diff>
--- a/week6/WDD 331R Reflection Week 6.docx
+++ b/week6/WDD 331R Reflection Week 6.docx
@@ -51,13 +51,20 @@
         <w:spacing w:before="360" w:after="450"/>
         <w:rPr>
           <w:rFonts w:ascii="Lato" w:eastAsia="Times New Roman" w:hAnsi="Lato" w:cs="Times New Roman"/>
-          <w:b/>
-          <w:bCs/>
           <w:color w:val="525252"/>
           <w:sz w:val="22"/>
           <w:szCs w:val="22"/>
         </w:rPr>
       </w:pPr>
+      <w:r>
+        <w:rPr>
+          <w:rFonts w:ascii="Lato" w:eastAsia="Times New Roman" w:hAnsi="Lato" w:cs="Times New Roman"/>
+          <w:color w:val="525252"/>
+          <w:sz w:val="22"/>
+          <w:szCs w:val="22"/>
+        </w:rPr>
+        <w:t>I think the most impactful thing from this week was keyframe animations. This is partially due to it being the method of animation we used in the prove activity, but also, while transitions are great for user interaction, keyframes just seem the most useful.</w:t>
+      </w:r>
     </w:p>
     <w:p>
       <w:pPr>
@@ -162,11 +169,51 @@
       <w:pPr>
         <w:rPr>
           <w:rFonts w:ascii="Lato" w:eastAsia="Times New Roman" w:hAnsi="Lato" w:cs="Times New Roman"/>
-          <w:b/>
-          <w:bCs/>
-          <w:color w:val="525252"/>
-        </w:rPr>
-      </w:pPr>
+          <w:color w:val="525252"/>
+        </w:rPr>
+      </w:pPr>
+      <w:r>
+        <w:rPr>
+          <w:rFonts w:ascii="Lato" w:eastAsia="Times New Roman" w:hAnsi="Lato" w:cs="Times New Roman"/>
+          <w:color w:val="525252"/>
+        </w:rPr>
+        <w:t xml:space="preserve">I don’t have any questions this week. I feel that the Sitepoint Animating with CSS course </w:t>
+      </w:r>
+      <w:r>
+        <w:rPr>
+          <w:rFonts w:ascii="Lato" w:eastAsia="Times New Roman" w:hAnsi="Lato" w:cs="Times New Roman"/>
+          <w:color w:val="525252"/>
+        </w:rPr>
+        <w:t xml:space="preserve">in this week’s Ponder section </w:t>
+      </w:r>
+      <w:r>
+        <w:rPr>
+          <w:rFonts w:ascii="Lato" w:eastAsia="Times New Roman" w:hAnsi="Lato" w:cs="Times New Roman"/>
+          <w:color w:val="525252"/>
+        </w:rPr>
+        <w:t xml:space="preserve">covered everything well and </w:t>
+      </w:r>
+      <w:r>
+        <w:rPr>
+          <w:rFonts w:ascii="Lato" w:eastAsia="Times New Roman" w:hAnsi="Lato" w:cs="Times New Roman"/>
+          <w:color w:val="525252"/>
+        </w:rPr>
+        <w:t xml:space="preserve">I feel confident in </w:t>
+      </w:r>
+      <w:r>
+        <w:rPr>
+          <w:rFonts w:ascii="Lato" w:eastAsia="Times New Roman" w:hAnsi="Lato" w:cs="Times New Roman"/>
+          <w:color w:val="525252"/>
+        </w:rPr>
+        <w:t>animation</w:t>
+      </w:r>
+      <w:r>
+        <w:rPr>
+          <w:rFonts w:ascii="Lato" w:eastAsia="Times New Roman" w:hAnsi="Lato" w:cs="Times New Roman"/>
+          <w:color w:val="525252"/>
+        </w:rPr>
+        <w:t>.</w:t>
+      </w:r>
     </w:p>
     <w:p>
       <w:pPr>
@@ -265,13 +312,20 @@
         <w:spacing w:before="360" w:after="450"/>
         <w:rPr>
           <w:rFonts w:ascii="Lato" w:eastAsia="Times New Roman" w:hAnsi="Lato" w:cs="Times New Roman"/>
-          <w:b/>
-          <w:bCs/>
           <w:color w:val="525252"/>
           <w:sz w:val="22"/>
           <w:szCs w:val="22"/>
         </w:rPr>
       </w:pPr>
+      <w:r>
+        <w:rPr>
+          <w:rFonts w:ascii="Lato" w:eastAsia="Times New Roman" w:hAnsi="Lato" w:cs="Times New Roman"/>
+          <w:color w:val="525252"/>
+          <w:sz w:val="22"/>
+          <w:szCs w:val="22"/>
+        </w:rPr>
+        <w:t>Not this week.</w:t>
+      </w:r>
     </w:p>
     <w:p>
       <w:pPr>
@@ -305,13 +359,74 @@
       <w:pPr>
         <w:rPr>
           <w:rFonts w:ascii="Lato" w:eastAsia="Times New Roman" w:hAnsi="Lato" w:cs="Times New Roman"/>
-          <w:b/>
-          <w:bCs/>
           <w:color w:val="525252"/>
           <w:sz w:val="22"/>
           <w:szCs w:val="22"/>
         </w:rPr>
       </w:pPr>
+      <w:r>
+        <w:rPr>
+          <w:rFonts w:ascii="Lato" w:eastAsia="Times New Roman" w:hAnsi="Lato" w:cs="Times New Roman"/>
+          <w:color w:val="525252"/>
+          <w:sz w:val="22"/>
+          <w:szCs w:val="22"/>
+        </w:rPr>
+        <w:t>The</w:t>
+      </w:r>
+      <w:r>
+        <w:rPr>
+          <w:rFonts w:ascii="Lato" w:eastAsia="Times New Roman" w:hAnsi="Lato" w:cs="Times New Roman"/>
+          <w:color w:val="525252"/>
+          <w:sz w:val="22"/>
+          <w:szCs w:val="22"/>
+        </w:rPr>
+        <w:t xml:space="preserve"> lists of animatable properties and examples of them</w:t>
+      </w:r>
+      <w:r>
+        <w:rPr>
+          <w:rFonts w:ascii="Lato" w:eastAsia="Times New Roman" w:hAnsi="Lato" w:cs="Times New Roman"/>
+          <w:color w:val="525252"/>
+          <w:sz w:val="22"/>
+          <w:szCs w:val="22"/>
+        </w:rPr>
+        <w:t xml:space="preserve"> in the </w:t>
+      </w:r>
+      <w:r>
+        <w:rPr>
+          <w:rFonts w:ascii="Lato" w:eastAsia="Times New Roman" w:hAnsi="Lato" w:cs="Times New Roman"/>
+          <w:color w:val="525252"/>
+          <w:sz w:val="22"/>
+          <w:szCs w:val="22"/>
+        </w:rPr>
+        <w:t>P</w:t>
+      </w:r>
+      <w:r>
+        <w:rPr>
+          <w:rFonts w:ascii="Lato" w:eastAsia="Times New Roman" w:hAnsi="Lato" w:cs="Times New Roman"/>
+          <w:color w:val="525252"/>
+          <w:sz w:val="22"/>
+          <w:szCs w:val="22"/>
+        </w:rPr>
+        <w:t>repare section of the activity this week will be good references</w:t>
+      </w:r>
+      <w:r>
+        <w:rPr>
+          <w:rFonts w:ascii="Lato" w:eastAsia="Times New Roman" w:hAnsi="Lato" w:cs="Times New Roman"/>
+          <w:color w:val="525252"/>
+          <w:sz w:val="22"/>
+          <w:szCs w:val="22"/>
+        </w:rPr>
+        <w:t xml:space="preserve"> for ideas</w:t>
+      </w:r>
+      <w:r>
+        <w:rPr>
+          <w:rFonts w:ascii="Lato" w:eastAsia="Times New Roman" w:hAnsi="Lato" w:cs="Times New Roman"/>
+          <w:color w:val="525252"/>
+          <w:sz w:val="22"/>
+          <w:szCs w:val="22"/>
+        </w:rPr>
+        <w:t xml:space="preserve"> if needed.</w:t>
+      </w:r>
     </w:p>
     <w:p>
       <w:pPr>
@@ -343,11 +458,16 @@
       <w:pPr>
         <w:rPr>
           <w:rFonts w:ascii="Lato" w:eastAsia="Times New Roman" w:hAnsi="Lato" w:cs="Times New Roman"/>
-          <w:b/>
-          <w:bCs/>
-          <w:color w:val="525252"/>
-        </w:rPr>
-      </w:pPr>
+          <w:color w:val="525252"/>
+        </w:rPr>
+      </w:pPr>
+      <w:r>
+        <w:rPr>
+          <w:rFonts w:ascii="Lato" w:eastAsia="Times New Roman" w:hAnsi="Lato" w:cs="Times New Roman"/>
+          <w:color w:val="525252"/>
+        </w:rPr>
+        <w:t>Not this week.</w:t>
+      </w:r>
     </w:p>
     <w:p>
       <w:pPr>
@@ -430,6 +550,13 @@
           <w:color w:val="525252"/>
         </w:rPr>
       </w:pPr>
+      <w:r>
+        <w:rPr>
+          <w:rFonts w:ascii="Lato" w:eastAsia="Times New Roman" w:hAnsi="Lato" w:cs="Times New Roman"/>
+          <w:color w:val="525252"/>
+        </w:rPr>
+        <w:t>4</w:t>
+      </w:r>
     </w:p>
     <w:p>
       <w:pPr>
@@ -526,6 +653,7 @@
           <w:rFonts w:ascii="Lato" w:eastAsia="Times New Roman" w:hAnsi="Lato" w:cs="Times New Roman"/>
           <w:color w:val="525252"/>
         </w:rPr>
+        <w:lastRenderedPageBreak/>
         <w:t xml:space="preserve">Feel free to use decimals if you </w:t>
       </w:r>
       <w:r>
@@ -589,7 +717,6 @@
           <w:rFonts w:ascii="Lato" w:eastAsia="Times New Roman" w:hAnsi="Lato" w:cs="Times New Roman"/>
           <w:color w:val="525252"/>
         </w:rPr>
-        <w:lastRenderedPageBreak/>
         <w:t xml:space="preserve">This is </w:t>
       </w:r>
       <w:r>

</xml_diff>